<commit_message>
Zadanie 7 i poprawione 6
</commit_message>
<xml_diff>
--- a/Ćwiczenie6/Ćwiczenie6A.docx
+++ b/Ćwiczenie6/Ćwiczenie6A.docx
@@ -25,122 +25,45 @@
       </w:r>
     </w:p>
     <w:p>
-      <w:proofErr w:type="spellStart"/>
       <w:r>
         <w:t>i</w:t>
       </w:r>
       <w:r>
-        <w:t>d_produktu</w:t>
-      </w:r>
-      <w:proofErr w:type="spellEnd"/>
-      <w:r>
-        <w:t xml:space="preserve"> -&gt; </w:t>
-      </w:r>
-      <w:proofErr w:type="spellStart"/>
-      <w:r>
-        <w:t>nazwa_produktu</w:t>
-      </w:r>
-      <w:proofErr w:type="spellEnd"/>
-      <w:r>
-        <w:t xml:space="preserve">, </w:t>
-      </w:r>
-      <w:proofErr w:type="spellStart"/>
-      <w:r>
-        <w:t>cena_produktu</w:t>
-      </w:r>
-      <w:proofErr w:type="spellEnd"/>
-      <w:r>
-        <w:t>, VAT</w:t>
-      </w:r>
-    </w:p>
-    <w:p>
-      <w:proofErr w:type="spellStart"/>
-      <w:r>
-        <w:t>id_klienta</w:t>
-      </w:r>
-      <w:proofErr w:type="spellEnd"/>
-      <w:r>
-        <w:t xml:space="preserve"> -&gt; </w:t>
-      </w:r>
-      <w:proofErr w:type="spellStart"/>
-      <w:r>
-        <w:t>nazwa_klienta</w:t>
-      </w:r>
-      <w:proofErr w:type="spellEnd"/>
-      <w:r>
-        <w:t xml:space="preserve">, </w:t>
-      </w:r>
-      <w:proofErr w:type="spellStart"/>
-      <w:r>
-        <w:t>data_zam</w:t>
+        <w:t>d_produktu -&gt; nazwa_produktu, cena_produktu, VAT</w:t>
+      </w:r>
+    </w:p>
+    <w:p>
+      <w:r>
+        <w:t>id_klienta -&gt; nazwa_klienta, data_zam</w:t>
       </w:r>
       <w:r>
         <w:t>o</w:t>
       </w:r>
       <w:r>
-        <w:t>wienia</w:t>
-      </w:r>
-      <w:proofErr w:type="spellEnd"/>
-      <w:r>
-        <w:t xml:space="preserve">, </w:t>
-      </w:r>
-      <w:proofErr w:type="spellStart"/>
-      <w:r>
-        <w:t>ilo</w:t>
+        <w:t>wienia, ilo</w:t>
       </w:r>
       <w:r>
         <w:t>sc</w:t>
       </w:r>
-      <w:proofErr w:type="spellEnd"/>
-      <w:r>
-        <w:t xml:space="preserve">, </w:t>
-      </w:r>
-      <w:proofErr w:type="spellStart"/>
-      <w:r>
-        <w:t>id_produkt</w:t>
-      </w:r>
-      <w:proofErr w:type="spellEnd"/>
-    </w:p>
-    <w:p>
-      <w:proofErr w:type="spellStart"/>
-      <w:r>
-        <w:t>suma_netto</w:t>
-      </w:r>
-      <w:proofErr w:type="spellEnd"/>
-      <w:r>
-        <w:t xml:space="preserve">, VAT -&gt; </w:t>
-      </w:r>
-      <w:proofErr w:type="spellStart"/>
-      <w:r>
-        <w:t>suma_brutto</w:t>
-      </w:r>
-      <w:proofErr w:type="spellEnd"/>
-    </w:p>
-    <w:p>
-      <w:proofErr w:type="spellStart"/>
-      <w:r>
-        <w:t>cena_produktu</w:t>
-      </w:r>
-      <w:proofErr w:type="spellEnd"/>
-      <w:r>
-        <w:t xml:space="preserve">, </w:t>
-      </w:r>
-      <w:proofErr w:type="spellStart"/>
-      <w:r>
-        <w:t>ilo</w:t>
+      <w:r>
+        <w:t>, id_produkt</w:t>
+      </w:r>
+    </w:p>
+    <w:p>
+      <w:r>
+        <w:t>suma_netto, VAT -&gt; suma_brutto</w:t>
+      </w:r>
+    </w:p>
+    <w:p>
+      <w:r>
+        <w:t>cena_produktu, ilo</w:t>
       </w:r>
       <w:r>
         <w:t>sc</w:t>
       </w:r>
-      <w:proofErr w:type="spellEnd"/>
-      <w:r>
-        <w:t xml:space="preserve"> -&gt; </w:t>
-      </w:r>
-      <w:proofErr w:type="spellStart"/>
-      <w:r>
-        <w:t>suma_netto</w:t>
-      </w:r>
-      <w:proofErr w:type="spellEnd"/>
+      <w:r>
+        <w:t xml:space="preserve"> -&gt; suma_netto</w:t>
+      </w:r>
     </w:p>
     <w:p/>
     <w:p>
@@ -159,99 +82,30 @@
       </w:r>
     </w:p>
     <w:p>
-      <w:proofErr w:type="spellStart"/>
       <w:r>
         <w:t>i</w:t>
       </w:r>
       <w:r>
-        <w:t>d_produktu</w:t>
-      </w:r>
-      <w:proofErr w:type="spellEnd"/>
-      <w:r>
-        <w:t xml:space="preserve">, </w:t>
-      </w:r>
-      <w:proofErr w:type="spellStart"/>
-      <w:r>
-        <w:t>id_klienta</w:t>
-      </w:r>
-      <w:proofErr w:type="spellEnd"/>
-      <w:r>
-        <w:t xml:space="preserve">, </w:t>
-      </w:r>
-      <w:proofErr w:type="spellStart"/>
-      <w:r>
-        <w:t>data_zamowienie</w:t>
-      </w:r>
-      <w:proofErr w:type="spellEnd"/>
-    </w:p>
-    <w:p>
-      <w:proofErr w:type="spellStart"/>
-      <w:r>
-        <w:t>nazwa_klienta</w:t>
-      </w:r>
-      <w:proofErr w:type="spellEnd"/>
-      <w:r>
-        <w:t xml:space="preserve">, </w:t>
-      </w:r>
-      <w:proofErr w:type="spellStart"/>
-      <w:r>
-        <w:t>nazwa_produktu</w:t>
-      </w:r>
-      <w:proofErr w:type="spellEnd"/>
-      <w:r>
-        <w:t xml:space="preserve">, </w:t>
-      </w:r>
-      <w:proofErr w:type="spellStart"/>
-      <w:r>
-        <w:t>data_zamowienia</w:t>
-      </w:r>
-      <w:proofErr w:type="spellEnd"/>
-    </w:p>
-    <w:p>
-      <w:proofErr w:type="spellStart"/>
-      <w:r>
-        <w:t>id_produktu</w:t>
-      </w:r>
-      <w:proofErr w:type="spellEnd"/>
-      <w:r>
-        <w:t xml:space="preserve">, </w:t>
-      </w:r>
-      <w:proofErr w:type="spellStart"/>
-      <w:r>
-        <w:t>nazwa_klienta</w:t>
-      </w:r>
-      <w:proofErr w:type="spellEnd"/>
-      <w:r>
-        <w:t xml:space="preserve">, </w:t>
-      </w:r>
-      <w:proofErr w:type="spellStart"/>
-      <w:r>
-        <w:t>data_zamowienia</w:t>
-      </w:r>
-      <w:proofErr w:type="spellEnd"/>
-    </w:p>
-    <w:p>
-      <w:proofErr w:type="spellStart"/>
-      <w:r>
-        <w:t>nazwa_produktu</w:t>
-      </w:r>
-      <w:proofErr w:type="spellEnd"/>
-      <w:r>
-        <w:t xml:space="preserve">, </w:t>
-      </w:r>
-      <w:proofErr w:type="spellStart"/>
-      <w:r>
-        <w:t>id_klienta</w:t>
-      </w:r>
-      <w:proofErr w:type="spellEnd"/>
-      <w:r>
-        <w:t xml:space="preserve">, </w:t>
-      </w:r>
-      <w:proofErr w:type="spellStart"/>
-      <w:r>
-        <w:t>data_zamowienia</w:t>
-      </w:r>
-      <w:proofErr w:type="spellEnd"/>
+        <w:t>d_produktu, id_klienta</w:t>
+      </w:r>
+      <w:r>
+        <w:t>, data_zamowienie</w:t>
+      </w:r>
+    </w:p>
+    <w:p>
+      <w:r>
+        <w:t>nazwa_klienta, nazwa_produktu, data_zamowienia</w:t>
+      </w:r>
+    </w:p>
+    <w:p>
+      <w:r>
+        <w:t>id_produktu, nazwa_klienta, data_zamowienia</w:t>
+      </w:r>
+    </w:p>
+    <w:p>
+      <w:r>
+        <w:t>nazwa_produktu, id_klienta, data_zamowienia</w:t>
+      </w:r>
     </w:p>
     <w:p/>
     <w:p>
@@ -270,106 +124,38 @@
       </w:r>
     </w:p>
     <w:p>
-      <w:proofErr w:type="spellStart"/>
       <w:r>
         <w:t>id_pomieszczenia</w:t>
       </w:r>
-      <w:proofErr w:type="spellEnd"/>
-      <w:r>
-        <w:t xml:space="preserve"> -&gt; </w:t>
-      </w:r>
-      <w:proofErr w:type="spellStart"/>
-      <w:r>
-        <w:t>id_budynktu</w:t>
-      </w:r>
-      <w:proofErr w:type="spellEnd"/>
-      <w:r>
-        <w:t xml:space="preserve">, </w:t>
-      </w:r>
-      <w:proofErr w:type="spellStart"/>
-      <w:r>
-        <w:t>numer_pomieszczenia</w:t>
-      </w:r>
-      <w:proofErr w:type="spellEnd"/>
-      <w:r>
-        <w:t xml:space="preserve">, powierzchnia, </w:t>
-      </w:r>
-      <w:proofErr w:type="spellStart"/>
-      <w:r>
-        <w:t>liczba_okien</w:t>
-      </w:r>
-      <w:proofErr w:type="spellEnd"/>
-      <w:r>
-        <w:t xml:space="preserve">, </w:t>
-      </w:r>
-      <w:proofErr w:type="spellStart"/>
-      <w:r>
-        <w:t>liczba_drzwi</w:t>
-      </w:r>
-      <w:proofErr w:type="spellEnd"/>
-    </w:p>
-    <w:p>
-      <w:proofErr w:type="spellStart"/>
-      <w:r>
-        <w:t>id_budynku</w:t>
-      </w:r>
-      <w:proofErr w:type="spellEnd"/>
-      <w:r>
-        <w:t xml:space="preserve"> -&gt; ulica, miasto, </w:t>
-      </w:r>
-      <w:proofErr w:type="spellStart"/>
-      <w:r>
-        <w:t>kod_pocztowy</w:t>
-      </w:r>
-      <w:proofErr w:type="spellEnd"/>
-    </w:p>
-    <w:p>
-      <w:proofErr w:type="spellStart"/>
-      <w:r>
-        <w:t>kod_pocztowy</w:t>
-      </w:r>
-      <w:proofErr w:type="spellEnd"/>
-      <w:r>
-        <w:t xml:space="preserve"> -&gt; miasto</w:t>
-      </w:r>
-    </w:p>
-    <w:p>
-      <w:proofErr w:type="spellStart"/>
-      <w:r>
-        <w:t>id_budynku</w:t>
-      </w:r>
-      <w:proofErr w:type="spellEnd"/>
-      <w:r>
-        <w:t xml:space="preserve"> -&gt; </w:t>
-      </w:r>
-      <w:proofErr w:type="spellStart"/>
-      <w:r>
-        <w:t>numer_pomieszczenia</w:t>
-      </w:r>
-      <w:proofErr w:type="spellEnd"/>
+      <w:r>
+        <w:t xml:space="preserve"> -&gt; id_budynktu, numer_pomieszczenia, powierzchnia, liczba_okien, liczba_drzwi</w:t>
+      </w:r>
+    </w:p>
+    <w:p>
+      <w:r>
+        <w:t>id_budynku -&gt; ulica, miasto, kod_pocztowy</w:t>
+      </w:r>
+    </w:p>
+    <w:p>
+      <w:r>
+        <w:t>kod_pocztowy -&gt; miasto</w:t>
+      </w:r>
+    </w:p>
+    <w:p>
+      <w:r>
+        <w:t>id_budynku -&gt; numer_pomieszczenia</w:t>
+      </w:r>
     </w:p>
     <w:p/>
     <w:p>
-      <w:proofErr w:type="spellStart"/>
-      <w:r>
-        <w:t>id_budynku</w:t>
-      </w:r>
-      <w:proofErr w:type="spellEnd"/>
-      <w:r>
-        <w:t xml:space="preserve">, </w:t>
-      </w:r>
-      <w:proofErr w:type="spellStart"/>
-      <w:r>
-        <w:t>numer_pomieszczenia</w:t>
-      </w:r>
-      <w:proofErr w:type="spellEnd"/>
-    </w:p>
-    <w:p>
-      <w:proofErr w:type="spellStart"/>
+      <w:r>
+        <w:t>id_budynku, numer_pomieszczenia</w:t>
+      </w:r>
+    </w:p>
+    <w:p>
       <w:r>
         <w:t>id_pomieszczenia</w:t>
       </w:r>
-      <w:proofErr w:type="spellEnd"/>
     </w:p>
     <w:p/>
     <w:p/>

</xml_diff>